<commit_message>
feat: installation guide revision
</commit_message>
<xml_diff>
--- a/Cinex Manager Intallation Guide.docx
+++ b/Cinex Manager Intallation Guide.docx
@@ -1,6 +1,6 @@
 
 <file path=word/document.xml><?xml version="1.0" encoding="utf-8"?>
-<w:document xmlns:wpc="http://schemas.microsoft.com/office/word/2010/wordprocessingCanvas" xmlns:cx="http://schemas.microsoft.com/office/drawing/2014/chartex" xmlns:cx1="http://schemas.microsoft.com/office/drawing/2015/9/8/chartex" xmlns:cx2="http://schemas.microsoft.com/office/drawing/2015/10/21/chartex" xmlns:cx3="http://schemas.microsoft.com/office/drawing/2016/5/9/chartex" xmlns:cx4="http://schemas.microsoft.com/office/drawing/2016/5/10/chartex" xmlns:cx5="http://schemas.microsoft.com/office/drawing/2016/5/11/chartex" xmlns:cx6="http://schemas.microsoft.com/office/drawing/2016/5/12/chartex" xmlns:cx7="http://schemas.microsoft.com/office/drawing/2016/5/13/chartex" xmlns:cx8="http://schemas.microsoft.com/office/drawing/2016/5/14/chartex" xmlns:mc="http://schemas.openxmlformats.org/markup-compatibility/2006" xmlns:aink="http://schemas.microsoft.com/office/drawing/2016/ink" xmlns:am3d="http://schemas.microsoft.com/office/drawing/2017/model3d" xmlns:o="urn:schemas-microsoft-com:office:office" xmlns:oel="http://schemas.microsoft.com/office/2019/extlst" xmlns:r="http://schemas.openxmlformats.org/officeDocument/2006/relationships" xmlns:m="http://schemas.openxmlformats.org/officeDocument/2006/math" xmlns:v="urn:schemas-microsoft-com:vml" xmlns:wp14="http://schemas.microsoft.com/office/word/2010/wordprocessingDrawing" xmlns:wp="http://schemas.openxmlformats.org/drawingml/2006/wordprocessingDrawing" xmlns:w10="urn:schemas-microsoft-com:office:word" xmlns:w="http://schemas.openxmlformats.org/wordprocessingml/2006/main" xmlns:w14="http://schemas.microsoft.com/office/word/2010/wordml" xmlns:w15="http://schemas.microsoft.com/office/word/2012/wordml" xmlns:w16cex="http://schemas.microsoft.com/office/word/2018/wordml/cex" xmlns:w16cid="http://schemas.microsoft.com/office/word/2016/wordml/cid" xmlns:w16="http://schemas.microsoft.com/office/word/2018/wordml" xmlns:w16du="http://schemas.microsoft.com/office/word/2023/wordml/word16du" xmlns:w16sdtdh="http://schemas.microsoft.com/office/word/2020/wordml/sdtdatahash" xmlns:w16sdtfl="http://schemas.microsoft.com/office/word/2024/wordml/sdtformatlock" xmlns:w16se="http://schemas.microsoft.com/office/word/2015/wordml/symex" xmlns:wpg="http://schemas.microsoft.com/office/word/2010/wordprocessingGroup" xmlns:wpi="http://schemas.microsoft.com/office/word/2010/wordprocessingInk" xmlns:wne="http://schemas.microsoft.com/office/word/2006/wordml" xmlns:wps="http://schemas.microsoft.com/office/word/2010/wordprocessingShape" mc:Ignorable="w14 w15 w16se w16cid w16 w16cex w16sdtdh w16sdtfl w16du wp14">
+<w:document xmlns:wpc="http://schemas.microsoft.com/office/word/2010/wordprocessingCanvas" xmlns:cx="http://schemas.microsoft.com/office/drawing/2014/chartex" xmlns:cx1="http://schemas.microsoft.com/office/drawing/2015/9/8/chartex" xmlns:mc="http://schemas.openxmlformats.org/markup-compatibility/2006" xmlns:o="urn:schemas-microsoft-com:office:office" xmlns:r="http://schemas.openxmlformats.org/officeDocument/2006/relationships" xmlns:m="http://schemas.openxmlformats.org/officeDocument/2006/math" xmlns:v="urn:schemas-microsoft-com:vml" xmlns:wp14="http://schemas.microsoft.com/office/word/2010/wordprocessingDrawing" xmlns:wp="http://schemas.openxmlformats.org/drawingml/2006/wordprocessingDrawing" xmlns:w10="urn:schemas-microsoft-com:office:word" xmlns:w="http://schemas.openxmlformats.org/wordprocessingml/2006/main" xmlns:w14="http://schemas.microsoft.com/office/word/2010/wordml" xmlns:w15="http://schemas.microsoft.com/office/word/2012/wordml" xmlns:w16se="http://schemas.microsoft.com/office/word/2015/wordml/symex" xmlns:wpg="http://schemas.microsoft.com/office/word/2010/wordprocessingGroup" xmlns:wpi="http://schemas.microsoft.com/office/word/2010/wordprocessingInk" xmlns:wne="http://schemas.microsoft.com/office/word/2006/wordml" xmlns:wps="http://schemas.microsoft.com/office/word/2010/wordprocessingShape" mc:Ignorable="w14 w15 w16se wp14">
   <w:body>
     <w:p>
       <w:pPr>
@@ -115,6 +115,7 @@
       <w:r>
         <w:rPr>
           <w:noProof/>
+          <w:lang w:val="en-US"/>
         </w:rPr>
         <w:drawing>
           <wp:inline distT="0" distB="0" distL="0" distR="0" wp14:anchorId="21EBB297" wp14:editId="082C5238">
@@ -155,6 +156,453 @@
     </w:p>
     <w:p>
       <w:pPr>
+        <w:pStyle w:val="ListParagraph"/>
+        <w:numPr>
+          <w:ilvl w:val="0"/>
+          <w:numId w:val="1"/>
+        </w:numPr>
+        <w:shd w:val="clear" w:color="auto" w:fill="1F1F1F"/>
+        <w:spacing w:after="0" w:line="285" w:lineRule="atLeast"/>
+        <w:rPr>
+          <w:rFonts w:ascii="Consolas" w:eastAsia="Times New Roman" w:hAnsi="Consolas" w:cs="Times New Roman"/>
+          <w:color w:val="CCCCCC"/>
+          <w:kern w:val="0"/>
+          <w:sz w:val="21"/>
+          <w:szCs w:val="21"/>
+          <w:lang w:val="en-US"/>
+          <w14:ligatures w14:val="none"/>
+        </w:rPr>
+      </w:pPr>
+      <w:r>
+        <w:rPr>
+          <w:rFonts w:ascii="Consolas" w:eastAsia="Times New Roman" w:hAnsi="Consolas" w:cs="Times New Roman"/>
+          <w:color w:val="808080"/>
+          <w:kern w:val="0"/>
+          <w:sz w:val="21"/>
+          <w:szCs w:val="21"/>
+          <w:lang w:val="en-US"/>
+          <w14:ligatures w14:val="none"/>
+        </w:rPr>
+        <w:t>&lt;</w:t>
+      </w:r>
+      <w:r>
+        <w:rPr>
+          <w:rFonts w:ascii="Consolas" w:eastAsia="Times New Roman" w:hAnsi="Consolas" w:cs="Times New Roman"/>
+          <w:color w:val="569CD6"/>
+          <w:kern w:val="0"/>
+          <w:sz w:val="21"/>
+          <w:szCs w:val="21"/>
+          <w:lang w:val="en-US"/>
+          <w14:ligatures w14:val="none"/>
+        </w:rPr>
+        <w:t>add</w:t>
+      </w:r>
+      <w:r>
+        <w:rPr>
+          <w:rFonts w:ascii="Consolas" w:eastAsia="Times New Roman" w:hAnsi="Consolas" w:cs="Times New Roman"/>
+          <w:color w:val="CCCCCC"/>
+          <w:kern w:val="0"/>
+          <w:sz w:val="21"/>
+          <w:szCs w:val="21"/>
+          <w:lang w:val="en-US"/>
+          <w14:ligatures w14:val="none"/>
+        </w:rPr>
+        <w:t xml:space="preserve"> </w:t>
+      </w:r>
+      <w:r>
+        <w:rPr>
+          <w:rFonts w:ascii="Consolas" w:eastAsia="Times New Roman" w:hAnsi="Consolas" w:cs="Times New Roman"/>
+          <w:color w:val="9CDCFE"/>
+          <w:kern w:val="0"/>
+          <w:sz w:val="21"/>
+          <w:szCs w:val="21"/>
+          <w:lang w:val="en-US"/>
+          <w14:ligatures w14:val="none"/>
+        </w:rPr>
+        <w:t>key</w:t>
+      </w:r>
+      <w:r>
+        <w:rPr>
+          <w:rFonts w:ascii="Consolas" w:eastAsia="Times New Roman" w:hAnsi="Consolas" w:cs="Times New Roman"/>
+          <w:color w:val="CCCCCC"/>
+          <w:kern w:val="0"/>
+          <w:sz w:val="21"/>
+          <w:szCs w:val="21"/>
+          <w:lang w:val="en-US"/>
+          <w14:ligatures w14:val="none"/>
+        </w:rPr>
+        <w:t>=</w:t>
+      </w:r>
+      <w:r>
+        <w:rPr>
+          <w:rFonts w:ascii="Consolas" w:eastAsia="Times New Roman" w:hAnsi="Consolas" w:cs="Times New Roman"/>
+          <w:color w:val="CE9178"/>
+          <w:kern w:val="0"/>
+          <w:sz w:val="21"/>
+          <w:szCs w:val="21"/>
+          <w:lang w:val="en-US"/>
+          <w14:ligatures w14:val="none"/>
+        </w:rPr>
+        <w:t>"</w:t>
+      </w:r>
+      <w:proofErr w:type="spellStart"/>
+      <w:r>
+        <w:rPr>
+          <w:rFonts w:ascii="Consolas" w:eastAsia="Times New Roman" w:hAnsi="Consolas" w:cs="Times New Roman"/>
+          <w:color w:val="CE9178"/>
+          <w:kern w:val="0"/>
+          <w:sz w:val="21"/>
+          <w:szCs w:val="21"/>
+          <w:lang w:val="en-US"/>
+          <w14:ligatures w14:val="none"/>
+        </w:rPr>
+        <w:t>UserId</w:t>
+      </w:r>
+      <w:proofErr w:type="spellEnd"/>
+      <w:r>
+        <w:rPr>
+          <w:rFonts w:ascii="Consolas" w:eastAsia="Times New Roman" w:hAnsi="Consolas" w:cs="Times New Roman"/>
+          <w:color w:val="CE9178"/>
+          <w:kern w:val="0"/>
+          <w:sz w:val="21"/>
+          <w:szCs w:val="21"/>
+          <w:lang w:val="en-US"/>
+          <w14:ligatures w14:val="none"/>
+        </w:rPr>
+        <w:t>"</w:t>
+      </w:r>
+      <w:r>
+        <w:rPr>
+          <w:rFonts w:ascii="Consolas" w:eastAsia="Times New Roman" w:hAnsi="Consolas" w:cs="Times New Roman"/>
+          <w:color w:val="CCCCCC"/>
+          <w:kern w:val="0"/>
+          <w:sz w:val="21"/>
+          <w:szCs w:val="21"/>
+          <w:lang w:val="en-US"/>
+          <w14:ligatures w14:val="none"/>
+        </w:rPr>
+        <w:t xml:space="preserve"> </w:t>
+      </w:r>
+      <w:r>
+        <w:rPr>
+          <w:rFonts w:ascii="Consolas" w:eastAsia="Times New Roman" w:hAnsi="Consolas" w:cs="Times New Roman"/>
+          <w:color w:val="9CDCFE"/>
+          <w:kern w:val="0"/>
+          <w:sz w:val="21"/>
+          <w:szCs w:val="21"/>
+          <w:lang w:val="en-US"/>
+          <w14:ligatures w14:val="none"/>
+        </w:rPr>
+        <w:t>value</w:t>
+      </w:r>
+      <w:r>
+        <w:rPr>
+          <w:rFonts w:ascii="Consolas" w:eastAsia="Times New Roman" w:hAnsi="Consolas" w:cs="Times New Roman"/>
+          <w:color w:val="CCCCCC"/>
+          <w:kern w:val="0"/>
+          <w:sz w:val="21"/>
+          <w:szCs w:val="21"/>
+          <w:lang w:val="en-US"/>
+          <w14:ligatures w14:val="none"/>
+        </w:rPr>
+        <w:t>=</w:t>
+      </w:r>
+      <w:r>
+        <w:rPr>
+          <w:rFonts w:ascii="Consolas" w:eastAsia="Times New Roman" w:hAnsi="Consolas" w:cs="Times New Roman"/>
+          <w:color w:val="CE9178"/>
+          <w:kern w:val="0"/>
+          <w:sz w:val="21"/>
+          <w:szCs w:val="21"/>
+          <w:lang w:val="en-US"/>
+          <w14:ligatures w14:val="none"/>
+        </w:rPr>
+        <w:t>"d61039930f42b6fc"</w:t>
+      </w:r>
+      <w:r>
+        <w:rPr>
+          <w:rFonts w:ascii="Consolas" w:eastAsia="Times New Roman" w:hAnsi="Consolas" w:cs="Times New Roman"/>
+          <w:color w:val="808080"/>
+          <w:kern w:val="0"/>
+          <w:sz w:val="21"/>
+          <w:szCs w:val="21"/>
+          <w:lang w:val="en-US"/>
+          <w14:ligatures w14:val="none"/>
+        </w:rPr>
+        <w:t xml:space="preserve"> /&gt;</w:t>
+      </w:r>
+    </w:p>
+    <w:p>
+      <w:pPr>
+        <w:ind w:left="720"/>
+      </w:pPr>
+      <w:r>
+        <w:rPr>
+          <mc:AlternateContent>
+            <mc:Choice Requires="w16se"/>
+            <mc:Fallback>
+              <w:rFonts w:ascii="Segoe UI Emoji" w:eastAsia="Segoe UI Emoji" w:hAnsi="Segoe UI Emoji" w:cs="Segoe UI Emoji"/>
+            </mc:Fallback>
+          </mc:AlternateContent>
+          <w:lang w:val="en-US"/>
+        </w:rPr>
+        <mc:AlternateContent>
+          <mc:Choice Requires="w16se">
+            <w16se:symEx w16se:font="Segoe UI Emoji" w16se:char="2192"/>
+          </mc:Choice>
+          <mc:Fallback>
+            <w:t>→</w:t>
+          </mc:Fallback>
+        </mc:AlternateContent>
+      </w:r>
+      <w:r>
+        <w:t xml:space="preserve"> </w:t>
+      </w:r>
+      <w:r>
+        <w:t>"d61039930f42b6fc"</w:t>
+      </w:r>
+      <w:r>
+        <w:t xml:space="preserve"> is equivalent to </w:t>
+      </w:r>
+      <w:r>
+        <w:t>"</w:t>
+      </w:r>
+      <w:r>
+        <w:t>root</w:t>
+      </w:r>
+      <w:r>
+        <w:t>"</w:t>
+      </w:r>
+    </w:p>
+    <w:p>
+      <w:pPr>
+        <w:pStyle w:val="ListParagraph"/>
+        <w:numPr>
+          <w:ilvl w:val="0"/>
+          <w:numId w:val="7"/>
+        </w:numPr>
+        <w:shd w:val="clear" w:color="auto" w:fill="1F1F1F"/>
+        <w:spacing w:after="0" w:line="285" w:lineRule="atLeast"/>
+        <w:rPr>
+          <w:rFonts w:ascii="Consolas" w:eastAsia="Times New Roman" w:hAnsi="Consolas" w:cs="Times New Roman"/>
+          <w:color w:val="CCCCCC"/>
+          <w:kern w:val="0"/>
+          <w:sz w:val="21"/>
+          <w:szCs w:val="21"/>
+          <w:lang w:val="en-US"/>
+          <w14:ligatures w14:val="none"/>
+        </w:rPr>
+      </w:pPr>
+      <w:r>
+        <w:rPr>
+          <w:rFonts w:ascii="Consolas" w:eastAsia="Times New Roman" w:hAnsi="Consolas" w:cs="Times New Roman"/>
+          <w:color w:val="808080"/>
+          <w:kern w:val="0"/>
+          <w:sz w:val="21"/>
+          <w:szCs w:val="21"/>
+          <w:lang w:val="en-US"/>
+          <w14:ligatures w14:val="none"/>
+        </w:rPr>
+        <w:t>&lt;</w:t>
+      </w:r>
+      <w:r>
+        <w:rPr>
+          <w:rFonts w:ascii="Consolas" w:eastAsia="Times New Roman" w:hAnsi="Consolas" w:cs="Times New Roman"/>
+          <w:color w:val="569CD6"/>
+          <w:kern w:val="0"/>
+          <w:sz w:val="21"/>
+          <w:szCs w:val="21"/>
+          <w:lang w:val="en-US"/>
+          <w14:ligatures w14:val="none"/>
+        </w:rPr>
+        <w:t>add</w:t>
+      </w:r>
+      <w:r>
+        <w:rPr>
+          <w:rFonts w:ascii="Consolas" w:eastAsia="Times New Roman" w:hAnsi="Consolas" w:cs="Times New Roman"/>
+          <w:color w:val="CCCCCC"/>
+          <w:kern w:val="0"/>
+          <w:sz w:val="21"/>
+          <w:szCs w:val="21"/>
+          <w:lang w:val="en-US"/>
+          <w14:ligatures w14:val="none"/>
+        </w:rPr>
+        <w:t xml:space="preserve"> </w:t>
+      </w:r>
+      <w:r>
+        <w:rPr>
+          <w:rFonts w:ascii="Consolas" w:eastAsia="Times New Roman" w:hAnsi="Consolas" w:cs="Times New Roman"/>
+          <w:color w:val="9CDCFE"/>
+          <w:kern w:val="0"/>
+          <w:sz w:val="21"/>
+          <w:szCs w:val="21"/>
+          <w:lang w:val="en-US"/>
+          <w14:ligatures w14:val="none"/>
+        </w:rPr>
+        <w:t>key</w:t>
+      </w:r>
+      <w:r>
+        <w:rPr>
+          <w:rFonts w:ascii="Consolas" w:eastAsia="Times New Roman" w:hAnsi="Consolas" w:cs="Times New Roman"/>
+          <w:color w:val="CCCCCC"/>
+          <w:kern w:val="0"/>
+          <w:sz w:val="21"/>
+          <w:szCs w:val="21"/>
+          <w:lang w:val="en-US"/>
+          <w14:ligatures w14:val="none"/>
+        </w:rPr>
+        <w:t>=</w:t>
+      </w:r>
+      <w:r>
+        <w:rPr>
+          <w:rFonts w:ascii="Consolas" w:eastAsia="Times New Roman" w:hAnsi="Consolas" w:cs="Times New Roman"/>
+          <w:color w:val="CE9178"/>
+          <w:kern w:val="0"/>
+          <w:sz w:val="21"/>
+          <w:szCs w:val="21"/>
+          <w:lang w:val="en-US"/>
+          <w14:ligatures w14:val="none"/>
+        </w:rPr>
+        <w:t>"Password"</w:t>
+      </w:r>
+      <w:r>
+        <w:rPr>
+          <w:rFonts w:ascii="Consolas" w:eastAsia="Times New Roman" w:hAnsi="Consolas" w:cs="Times New Roman"/>
+          <w:color w:val="CCCCCC"/>
+          <w:kern w:val="0"/>
+          <w:sz w:val="21"/>
+          <w:szCs w:val="21"/>
+          <w:lang w:val="en-US"/>
+          <w14:ligatures w14:val="none"/>
+        </w:rPr>
+        <w:t xml:space="preserve"> </w:t>
+      </w:r>
+      <w:r>
+        <w:rPr>
+          <w:rFonts w:ascii="Consolas" w:eastAsia="Times New Roman" w:hAnsi="Consolas" w:cs="Times New Roman"/>
+          <w:color w:val="9CDCFE"/>
+          <w:kern w:val="0"/>
+          <w:sz w:val="21"/>
+          <w:szCs w:val="21"/>
+          <w:lang w:val="en-US"/>
+          <w14:ligatures w14:val="none"/>
+        </w:rPr>
+        <w:t>value</w:t>
+      </w:r>
+      <w:r>
+        <w:rPr>
+          <w:rFonts w:ascii="Consolas" w:eastAsia="Times New Roman" w:hAnsi="Consolas" w:cs="Times New Roman"/>
+          <w:color w:val="CCCCCC"/>
+          <w:kern w:val="0"/>
+          <w:sz w:val="21"/>
+          <w:szCs w:val="21"/>
+          <w:lang w:val="en-US"/>
+          <w14:ligatures w14:val="none"/>
+        </w:rPr>
+        <w:t>=</w:t>
+      </w:r>
+      <w:r>
+        <w:rPr>
+          <w:rFonts w:ascii="Consolas" w:eastAsia="Times New Roman" w:hAnsi="Consolas" w:cs="Times New Roman"/>
+          <w:color w:val="CE9178"/>
+          <w:kern w:val="0"/>
+          <w:sz w:val="21"/>
+          <w:szCs w:val="21"/>
+          <w:lang w:val="en-US"/>
+          <w14:ligatures w14:val="none"/>
+        </w:rPr>
+        <w:t>"d2d8d129dbd55fed09c1435ef75a9a5d"</w:t>
+      </w:r>
+      <w:r>
+        <w:rPr>
+          <w:rFonts w:ascii="Consolas" w:eastAsia="Times New Roman" w:hAnsi="Consolas" w:cs="Times New Roman"/>
+          <w:color w:val="808080"/>
+          <w:kern w:val="0"/>
+          <w:sz w:val="21"/>
+          <w:szCs w:val="21"/>
+          <w:lang w:val="en-US"/>
+          <w14:ligatures w14:val="none"/>
+        </w:rPr>
+        <w:t xml:space="preserve"> /&gt;</w:t>
+      </w:r>
+    </w:p>
+    <w:p>
+      <w:pPr>
+        <w:pStyle w:val="ListParagraph"/>
+      </w:pPr>
+      <w:r>
+        <w:rPr>
+          <mc:AlternateContent>
+            <mc:Choice Requires="w16se"/>
+            <mc:Fallback>
+              <w:rFonts w:ascii="Segoe UI Emoji" w:eastAsia="Segoe UI Emoji" w:hAnsi="Segoe UI Emoji" w:cs="Segoe UI Emoji"/>
+            </mc:Fallback>
+          </mc:AlternateContent>
+          <w:lang w:val="en-US"/>
+        </w:rPr>
+        <mc:AlternateContent>
+          <mc:Choice Requires="w16se">
+            <w16se:symEx w16se:font="Segoe UI Emoji" w16se:char="2192"/>
+          </mc:Choice>
+          <mc:Fallback>
+            <w:t>→</w:t>
+          </mc:Fallback>
+        </mc:AlternateContent>
+      </w:r>
+      <w:r>
+        <w:t xml:space="preserve"> </w:t>
+      </w:r>
+      <w:r>
+        <w:t>"d2d8d129dbd55fed09c1435ef75a9a5d"</w:t>
+      </w:r>
+      <w:r>
+        <w:t xml:space="preserve"> is equivalent to </w:t>
+      </w:r>
+      <w:r>
+        <w:t>"</w:t>
+      </w:r>
+      <w:r>
+        <w:t>Am3L74rS</w:t>
+      </w:r>
+      <w:r>
+        <w:t>"</w:t>
+      </w:r>
+    </w:p>
+    <w:p>
+      <w:r>
+        <w:rPr>
+          <w:b/>
+        </w:rPr>
+        <w:t>Note:</w:t>
+      </w:r>
+      <w:r>
+        <w:rPr>
+          <w:b/>
+        </w:rPr>
+        <w:t xml:space="preserve"> </w:t>
+      </w:r>
+      <w:r>
+        <w:t>Currently, the decipher code for `</w:t>
+      </w:r>
+      <w:proofErr w:type="spellStart"/>
+      <w:r>
+        <w:t>UserId</w:t>
+      </w:r>
+      <w:proofErr w:type="spellEnd"/>
+      <w:r>
+        <w:t xml:space="preserve">` and `Password` is not yet documented that is why when setting up (even the initial setup) the database server to any </w:t>
+      </w:r>
+      <w:proofErr w:type="spellStart"/>
+      <w:r>
+        <w:t>cinex</w:t>
+      </w:r>
+      <w:proofErr w:type="spellEnd"/>
+      <w:r>
+        <w:t xml:space="preserve"> clients got to use the </w:t>
+      </w:r>
+    </w:p>
+    <w:p>
+      <w:pPr>
         <w:rPr>
           <w:b/>
           <w:bCs/>
@@ -234,6 +682,7 @@
           <w:b/>
           <w:bCs/>
         </w:rPr>
+        <w:lastRenderedPageBreak/>
         <w:t>3. Deployment and Installation</w:t>
       </w:r>
     </w:p>
@@ -313,7 +762,6 @@
       </w:pPr>
       <w:proofErr w:type="spellStart"/>
       <w:r>
-        <w:lastRenderedPageBreak/>
         <w:t>mysql</w:t>
       </w:r>
       <w:proofErr w:type="spellEnd"/>
@@ -360,6 +808,12 @@
       <w:r>
         <w:t>-essential</w:t>
       </w:r>
+      <w:r>
+        <w:t xml:space="preserve"> </w:t>
+      </w:r>
+      <w:r>
+        <w:t>(for server only)</w:t>
+      </w:r>
     </w:p>
     <w:p>
       <w:pPr>
@@ -369,6 +823,17 @@
         </w:numPr>
       </w:pPr>
       <w:r>
+        <w:t>vcredist_x86.exe (Visual C++ Redistributable Packages for Visual Studio 2013)</w:t>
+      </w:r>
+    </w:p>
+    <w:p>
+      <w:pPr>
+        <w:numPr>
+          <w:ilvl w:val="0"/>
+          <w:numId w:val="4"/>
+        </w:numPr>
+      </w:pPr>
+      <w:r>
         <w:t>setuprdproject.msi</w:t>
       </w:r>
       <w:r>
@@ -377,6 +842,7 @@
       <w:r>
         <w:rPr>
           <w:noProof/>
+          <w:lang w:val="en-US"/>
         </w:rPr>
         <w:drawing>
           <wp:inline distT="0" distB="0" distL="0" distR="0" wp14:anchorId="13BE83D8" wp14:editId="4EA800C1">
@@ -466,7 +932,10 @@
         <w:t xml:space="preserve"> Create a shortcut for the application and move it to the Desktop for easy access.</w:t>
       </w:r>
     </w:p>
-    <w:p/>
+    <w:p>
+      <w:bookmarkStart w:id="0" w:name="_GoBack"/>
+      <w:bookmarkEnd w:id="0"/>
+    </w:p>
     <w:sectPr>
       <w:pgSz w:w="12240" w:h="15840"/>
       <w:pgMar w:top="1440" w:right="1440" w:bottom="1440" w:left="1440" w:header="708" w:footer="708" w:gutter="0"/>
@@ -478,7 +947,7 @@
 </file>
 
 <file path=word/numbering.xml><?xml version="1.0" encoding="utf-8"?>
-<w:numbering xmlns:wpc="http://schemas.microsoft.com/office/word/2010/wordprocessingCanvas" xmlns:cx="http://schemas.microsoft.com/office/drawing/2014/chartex" xmlns:cx1="http://schemas.microsoft.com/office/drawing/2015/9/8/chartex" xmlns:cx2="http://schemas.microsoft.com/office/drawing/2015/10/21/chartex" xmlns:cx3="http://schemas.microsoft.com/office/drawing/2016/5/9/chartex" xmlns:cx4="http://schemas.microsoft.com/office/drawing/2016/5/10/chartex" xmlns:cx5="http://schemas.microsoft.com/office/drawing/2016/5/11/chartex" xmlns:cx6="http://schemas.microsoft.com/office/drawing/2016/5/12/chartex" xmlns:cx7="http://schemas.microsoft.com/office/drawing/2016/5/13/chartex" xmlns:cx8="http://schemas.microsoft.com/office/drawing/2016/5/14/chartex" xmlns:mc="http://schemas.openxmlformats.org/markup-compatibility/2006" xmlns:aink="http://schemas.microsoft.com/office/drawing/2016/ink" xmlns:am3d="http://schemas.microsoft.com/office/drawing/2017/model3d" xmlns:o="urn:schemas-microsoft-com:office:office" xmlns:oel="http://schemas.microsoft.com/office/2019/extlst" xmlns:r="http://schemas.openxmlformats.org/officeDocument/2006/relationships" xmlns:m="http://schemas.openxmlformats.org/officeDocument/2006/math" xmlns:v="urn:schemas-microsoft-com:vml" xmlns:wp14="http://schemas.microsoft.com/office/word/2010/wordprocessingDrawing" xmlns:wp="http://schemas.openxmlformats.org/drawingml/2006/wordprocessingDrawing" xmlns:w10="urn:schemas-microsoft-com:office:word" xmlns:w="http://schemas.openxmlformats.org/wordprocessingml/2006/main" xmlns:w14="http://schemas.microsoft.com/office/word/2010/wordml" xmlns:w15="http://schemas.microsoft.com/office/word/2012/wordml" xmlns:w16cex="http://schemas.microsoft.com/office/word/2018/wordml/cex" xmlns:w16cid="http://schemas.microsoft.com/office/word/2016/wordml/cid" xmlns:w16="http://schemas.microsoft.com/office/word/2018/wordml" xmlns:w16du="http://schemas.microsoft.com/office/word/2023/wordml/word16du" xmlns:w16sdtdh="http://schemas.microsoft.com/office/word/2020/wordml/sdtdatahash" xmlns:w16sdtfl="http://schemas.microsoft.com/office/word/2024/wordml/sdtformatlock" xmlns:w16se="http://schemas.microsoft.com/office/word/2015/wordml/symex" xmlns:wpg="http://schemas.microsoft.com/office/word/2010/wordprocessingGroup" xmlns:wpi="http://schemas.microsoft.com/office/word/2010/wordprocessingInk" xmlns:wne="http://schemas.microsoft.com/office/word/2006/wordml" xmlns:wps="http://schemas.microsoft.com/office/word/2010/wordprocessingShape" mc:Ignorable="w14 w15 w16se w16cid w16 w16cex w16sdtdh w16sdtfl w16du wp14">
+<w:numbering xmlns:wpc="http://schemas.microsoft.com/office/word/2010/wordprocessingCanvas" xmlns:cx="http://schemas.microsoft.com/office/drawing/2014/chartex" xmlns:cx1="http://schemas.microsoft.com/office/drawing/2015/9/8/chartex" xmlns:mc="http://schemas.openxmlformats.org/markup-compatibility/2006" xmlns:o="urn:schemas-microsoft-com:office:office" xmlns:r="http://schemas.openxmlformats.org/officeDocument/2006/relationships" xmlns:m="http://schemas.openxmlformats.org/officeDocument/2006/math" xmlns:v="urn:schemas-microsoft-com:vml" xmlns:wp14="http://schemas.microsoft.com/office/word/2010/wordprocessingDrawing" xmlns:wp="http://schemas.openxmlformats.org/drawingml/2006/wordprocessingDrawing" xmlns:w10="urn:schemas-microsoft-com:office:word" xmlns:w="http://schemas.openxmlformats.org/wordprocessingml/2006/main" xmlns:w14="http://schemas.microsoft.com/office/word/2010/wordml" xmlns:w15="http://schemas.microsoft.com/office/word/2012/wordml" xmlns:w16se="http://schemas.microsoft.com/office/word/2015/wordml/symex" xmlns:wpg="http://schemas.microsoft.com/office/word/2010/wordprocessingGroup" xmlns:wpi="http://schemas.microsoft.com/office/word/2010/wordprocessingInk" xmlns:wne="http://schemas.microsoft.com/office/word/2006/wordml" xmlns:wps="http://schemas.microsoft.com/office/word/2010/wordprocessingShape" mc:Ignorable="w14 w15 w16se wp14">
   <w:abstractNum w:abstractNumId="0" w15:restartNumberingAfterBreak="0">
     <w:nsid w:val="00F678B9"/>
     <w:multiLevelType w:val="multilevel"/>
@@ -778,6 +1247,119 @@
     </w:lvl>
   </w:abstractNum>
   <w:abstractNum w:abstractNumId="2" w15:restartNumberingAfterBreak="0">
+    <w:nsid w:val="2846527F"/>
+    <w:multiLevelType w:val="hybridMultilevel"/>
+    <w:tmpl w:val="413E4644"/>
+    <w:lvl w:ilvl="0" w:tplc="04090001">
+      <w:start w:val="1"/>
+      <w:numFmt w:val="bullet"/>
+      <w:lvlText w:val=""/>
+      <w:lvlJc w:val="left"/>
+      <w:pPr>
+        <w:ind w:left="1440" w:hanging="360"/>
+      </w:pPr>
+      <w:rPr>
+        <w:rFonts w:ascii="Symbol" w:hAnsi="Symbol" w:hint="default"/>
+      </w:rPr>
+    </w:lvl>
+    <w:lvl w:ilvl="1" w:tplc="04090003" w:tentative="1">
+      <w:start w:val="1"/>
+      <w:numFmt w:val="bullet"/>
+      <w:lvlText w:val="o"/>
+      <w:lvlJc w:val="left"/>
+      <w:pPr>
+        <w:ind w:left="2160" w:hanging="360"/>
+      </w:pPr>
+      <w:rPr>
+        <w:rFonts w:ascii="Courier New" w:hAnsi="Courier New" w:cs="Courier New" w:hint="default"/>
+      </w:rPr>
+    </w:lvl>
+    <w:lvl w:ilvl="2" w:tplc="04090005" w:tentative="1">
+      <w:start w:val="1"/>
+      <w:numFmt w:val="bullet"/>
+      <w:lvlText w:val=""/>
+      <w:lvlJc w:val="left"/>
+      <w:pPr>
+        <w:ind w:left="2880" w:hanging="360"/>
+      </w:pPr>
+      <w:rPr>
+        <w:rFonts w:ascii="Wingdings" w:hAnsi="Wingdings" w:hint="default"/>
+      </w:rPr>
+    </w:lvl>
+    <w:lvl w:ilvl="3" w:tplc="04090001" w:tentative="1">
+      <w:start w:val="1"/>
+      <w:numFmt w:val="bullet"/>
+      <w:lvlText w:val=""/>
+      <w:lvlJc w:val="left"/>
+      <w:pPr>
+        <w:ind w:left="3600" w:hanging="360"/>
+      </w:pPr>
+      <w:rPr>
+        <w:rFonts w:ascii="Symbol" w:hAnsi="Symbol" w:hint="default"/>
+      </w:rPr>
+    </w:lvl>
+    <w:lvl w:ilvl="4" w:tplc="04090003" w:tentative="1">
+      <w:start w:val="1"/>
+      <w:numFmt w:val="bullet"/>
+      <w:lvlText w:val="o"/>
+      <w:lvlJc w:val="left"/>
+      <w:pPr>
+        <w:ind w:left="4320" w:hanging="360"/>
+      </w:pPr>
+      <w:rPr>
+        <w:rFonts w:ascii="Courier New" w:hAnsi="Courier New" w:cs="Courier New" w:hint="default"/>
+      </w:rPr>
+    </w:lvl>
+    <w:lvl w:ilvl="5" w:tplc="04090005" w:tentative="1">
+      <w:start w:val="1"/>
+      <w:numFmt w:val="bullet"/>
+      <w:lvlText w:val=""/>
+      <w:lvlJc w:val="left"/>
+      <w:pPr>
+        <w:ind w:left="5040" w:hanging="360"/>
+      </w:pPr>
+      <w:rPr>
+        <w:rFonts w:ascii="Wingdings" w:hAnsi="Wingdings" w:hint="default"/>
+      </w:rPr>
+    </w:lvl>
+    <w:lvl w:ilvl="6" w:tplc="04090001" w:tentative="1">
+      <w:start w:val="1"/>
+      <w:numFmt w:val="bullet"/>
+      <w:lvlText w:val=""/>
+      <w:lvlJc w:val="left"/>
+      <w:pPr>
+        <w:ind w:left="5760" w:hanging="360"/>
+      </w:pPr>
+      <w:rPr>
+        <w:rFonts w:ascii="Symbol" w:hAnsi="Symbol" w:hint="default"/>
+      </w:rPr>
+    </w:lvl>
+    <w:lvl w:ilvl="7" w:tplc="04090003" w:tentative="1">
+      <w:start w:val="1"/>
+      <w:numFmt w:val="bullet"/>
+      <w:lvlText w:val="o"/>
+      <w:lvlJc w:val="left"/>
+      <w:pPr>
+        <w:ind w:left="6480" w:hanging="360"/>
+      </w:pPr>
+      <w:rPr>
+        <w:rFonts w:ascii="Courier New" w:hAnsi="Courier New" w:cs="Courier New" w:hint="default"/>
+      </w:rPr>
+    </w:lvl>
+    <w:lvl w:ilvl="8" w:tplc="04090005" w:tentative="1">
+      <w:start w:val="1"/>
+      <w:numFmt w:val="bullet"/>
+      <w:lvlText w:val=""/>
+      <w:lvlJc w:val="left"/>
+      <w:pPr>
+        <w:ind w:left="7200" w:hanging="360"/>
+      </w:pPr>
+      <w:rPr>
+        <w:rFonts w:ascii="Wingdings" w:hAnsi="Wingdings" w:hint="default"/>
+      </w:rPr>
+    </w:lvl>
+  </w:abstractNum>
+  <w:abstractNum w:abstractNumId="3" w15:restartNumberingAfterBreak="0">
     <w:nsid w:val="3FA56448"/>
     <w:multiLevelType w:val="multilevel"/>
     <w:tmpl w:val="DE32C214"/>
@@ -926,7 +1508,120 @@
       </w:rPr>
     </w:lvl>
   </w:abstractNum>
-  <w:abstractNum w:abstractNumId="3" w15:restartNumberingAfterBreak="0">
+  <w:abstractNum w:abstractNumId="4" w15:restartNumberingAfterBreak="0">
+    <w:nsid w:val="4EF258BD"/>
+    <w:multiLevelType w:val="hybridMultilevel"/>
+    <w:tmpl w:val="692AD008"/>
+    <w:lvl w:ilvl="0" w:tplc="04090001">
+      <w:start w:val="1"/>
+      <w:numFmt w:val="bullet"/>
+      <w:lvlText w:val=""/>
+      <w:lvlJc w:val="left"/>
+      <w:pPr>
+        <w:ind w:left="720" w:hanging="360"/>
+      </w:pPr>
+      <w:rPr>
+        <w:rFonts w:ascii="Symbol" w:hAnsi="Symbol" w:hint="default"/>
+      </w:rPr>
+    </w:lvl>
+    <w:lvl w:ilvl="1" w:tplc="04090003" w:tentative="1">
+      <w:start w:val="1"/>
+      <w:numFmt w:val="bullet"/>
+      <w:lvlText w:val="o"/>
+      <w:lvlJc w:val="left"/>
+      <w:pPr>
+        <w:ind w:left="1440" w:hanging="360"/>
+      </w:pPr>
+      <w:rPr>
+        <w:rFonts w:ascii="Courier New" w:hAnsi="Courier New" w:cs="Courier New" w:hint="default"/>
+      </w:rPr>
+    </w:lvl>
+    <w:lvl w:ilvl="2" w:tplc="04090005" w:tentative="1">
+      <w:start w:val="1"/>
+      <w:numFmt w:val="bullet"/>
+      <w:lvlText w:val=""/>
+      <w:lvlJc w:val="left"/>
+      <w:pPr>
+        <w:ind w:left="2160" w:hanging="360"/>
+      </w:pPr>
+      <w:rPr>
+        <w:rFonts w:ascii="Wingdings" w:hAnsi="Wingdings" w:hint="default"/>
+      </w:rPr>
+    </w:lvl>
+    <w:lvl w:ilvl="3" w:tplc="04090001" w:tentative="1">
+      <w:start w:val="1"/>
+      <w:numFmt w:val="bullet"/>
+      <w:lvlText w:val=""/>
+      <w:lvlJc w:val="left"/>
+      <w:pPr>
+        <w:ind w:left="2880" w:hanging="360"/>
+      </w:pPr>
+      <w:rPr>
+        <w:rFonts w:ascii="Symbol" w:hAnsi="Symbol" w:hint="default"/>
+      </w:rPr>
+    </w:lvl>
+    <w:lvl w:ilvl="4" w:tplc="04090003" w:tentative="1">
+      <w:start w:val="1"/>
+      <w:numFmt w:val="bullet"/>
+      <w:lvlText w:val="o"/>
+      <w:lvlJc w:val="left"/>
+      <w:pPr>
+        <w:ind w:left="3600" w:hanging="360"/>
+      </w:pPr>
+      <w:rPr>
+        <w:rFonts w:ascii="Courier New" w:hAnsi="Courier New" w:cs="Courier New" w:hint="default"/>
+      </w:rPr>
+    </w:lvl>
+    <w:lvl w:ilvl="5" w:tplc="04090005" w:tentative="1">
+      <w:start w:val="1"/>
+      <w:numFmt w:val="bullet"/>
+      <w:lvlText w:val=""/>
+      <w:lvlJc w:val="left"/>
+      <w:pPr>
+        <w:ind w:left="4320" w:hanging="360"/>
+      </w:pPr>
+      <w:rPr>
+        <w:rFonts w:ascii="Wingdings" w:hAnsi="Wingdings" w:hint="default"/>
+      </w:rPr>
+    </w:lvl>
+    <w:lvl w:ilvl="6" w:tplc="04090001" w:tentative="1">
+      <w:start w:val="1"/>
+      <w:numFmt w:val="bullet"/>
+      <w:lvlText w:val=""/>
+      <w:lvlJc w:val="left"/>
+      <w:pPr>
+        <w:ind w:left="5040" w:hanging="360"/>
+      </w:pPr>
+      <w:rPr>
+        <w:rFonts w:ascii="Symbol" w:hAnsi="Symbol" w:hint="default"/>
+      </w:rPr>
+    </w:lvl>
+    <w:lvl w:ilvl="7" w:tplc="04090003" w:tentative="1">
+      <w:start w:val="1"/>
+      <w:numFmt w:val="bullet"/>
+      <w:lvlText w:val="o"/>
+      <w:lvlJc w:val="left"/>
+      <w:pPr>
+        <w:ind w:left="5760" w:hanging="360"/>
+      </w:pPr>
+      <w:rPr>
+        <w:rFonts w:ascii="Courier New" w:hAnsi="Courier New" w:cs="Courier New" w:hint="default"/>
+      </w:rPr>
+    </w:lvl>
+    <w:lvl w:ilvl="8" w:tplc="04090005" w:tentative="1">
+      <w:start w:val="1"/>
+      <w:numFmt w:val="bullet"/>
+      <w:lvlText w:val=""/>
+      <w:lvlJc w:val="left"/>
+      <w:pPr>
+        <w:ind w:left="6480" w:hanging="360"/>
+      </w:pPr>
+      <w:rPr>
+        <w:rFonts w:ascii="Wingdings" w:hAnsi="Wingdings" w:hint="default"/>
+      </w:rPr>
+    </w:lvl>
+  </w:abstractNum>
+  <w:abstractNum w:abstractNumId="5" w15:restartNumberingAfterBreak="0">
     <w:nsid w:val="5FBA274D"/>
     <w:multiLevelType w:val="multilevel"/>
     <w:tmpl w:val="D2186E82"/>
@@ -1075,7 +1770,7 @@
       </w:rPr>
     </w:lvl>
   </w:abstractNum>
-  <w:abstractNum w:abstractNumId="4" w15:restartNumberingAfterBreak="0">
+  <w:abstractNum w:abstractNumId="6" w15:restartNumberingAfterBreak="0">
     <w:nsid w:val="7164688D"/>
     <w:multiLevelType w:val="multilevel"/>
     <w:tmpl w:val="63CAD1A2"/>
@@ -1224,26 +1919,32 @@
       </w:rPr>
     </w:lvl>
   </w:abstractNum>
-  <w:num w:numId="1" w16cid:durableId="1418479310">
-    <w:abstractNumId w:val="4"/>
+  <w:num w:numId="1">
+    <w:abstractNumId w:val="6"/>
   </w:num>
-  <w:num w:numId="2" w16cid:durableId="412168650">
+  <w:num w:numId="2">
     <w:abstractNumId w:val="1"/>
   </w:num>
-  <w:num w:numId="3" w16cid:durableId="334655784">
+  <w:num w:numId="3">
+    <w:abstractNumId w:val="3"/>
+  </w:num>
+  <w:num w:numId="4">
+    <w:abstractNumId w:val="5"/>
+  </w:num>
+  <w:num w:numId="5">
+    <w:abstractNumId w:val="0"/>
+  </w:num>
+  <w:num w:numId="6">
     <w:abstractNumId w:val="2"/>
   </w:num>
-  <w:num w:numId="4" w16cid:durableId="1779568236">
-    <w:abstractNumId w:val="3"/>
-  </w:num>
-  <w:num w:numId="5" w16cid:durableId="903225100">
-    <w:abstractNumId w:val="0"/>
+  <w:num w:numId="7">
+    <w:abstractNumId w:val="4"/>
   </w:num>
 </w:numbering>
 </file>
 
 <file path=word/styles.xml><?xml version="1.0" encoding="utf-8"?>
-<w:styles xmlns:mc="http://schemas.openxmlformats.org/markup-compatibility/2006" xmlns:r="http://schemas.openxmlformats.org/officeDocument/2006/relationships" xmlns:w="http://schemas.openxmlformats.org/wordprocessingml/2006/main" xmlns:w14="http://schemas.microsoft.com/office/word/2010/wordml" xmlns:w15="http://schemas.microsoft.com/office/word/2012/wordml" xmlns:w16cex="http://schemas.microsoft.com/office/word/2018/wordml/cex" xmlns:w16cid="http://schemas.microsoft.com/office/word/2016/wordml/cid" xmlns:w16="http://schemas.microsoft.com/office/word/2018/wordml" xmlns:w16du="http://schemas.microsoft.com/office/word/2023/wordml/word16du" xmlns:w16sdtdh="http://schemas.microsoft.com/office/word/2020/wordml/sdtdatahash" xmlns:w16sdtfl="http://schemas.microsoft.com/office/word/2024/wordml/sdtformatlock" xmlns:w16se="http://schemas.microsoft.com/office/word/2015/wordml/symex" mc:Ignorable="w14 w15 w16se w16cid w16 w16cex w16sdtdh w16sdtfl w16du">
+<w:styles xmlns:mc="http://schemas.openxmlformats.org/markup-compatibility/2006" xmlns:r="http://schemas.openxmlformats.org/officeDocument/2006/relationships" xmlns:w="http://schemas.openxmlformats.org/wordprocessingml/2006/main" xmlns:w14="http://schemas.microsoft.com/office/word/2010/wordml" xmlns:w15="http://schemas.microsoft.com/office/word/2012/wordml" xmlns:w16se="http://schemas.microsoft.com/office/word/2015/wordml/symex" mc:Ignorable="w14 w15 w16se">
   <w:docDefaults>
     <w:rPrDefault>
       <w:rPr>
@@ -1261,7 +1962,7 @@
       </w:pPr>
     </w:pPrDefault>
   </w:docDefaults>
-  <w:latentStyles w:defLockedState="0" w:defUIPriority="99" w:defSemiHidden="0" w:defUnhideWhenUsed="0" w:defQFormat="0" w:count="376">
+  <w:latentStyles w:defLockedState="0" w:defUIPriority="99" w:defSemiHidden="0" w:defUnhideWhenUsed="0" w:defQFormat="0" w:count="371">
     <w:lsdException w:name="Normal" w:uiPriority="0" w:qFormat="1"/>
     <w:lsdException w:name="heading 1" w:uiPriority="9" w:qFormat="1"/>
     <w:lsdException w:name="heading 2" w:semiHidden="1" w:uiPriority="9" w:unhideWhenUsed="1" w:qFormat="1"/>
@@ -1633,11 +2334,6 @@
     <w:lsdException w:name="List Table 5 Dark Accent 6" w:uiPriority="50"/>
     <w:lsdException w:name="List Table 6 Colorful Accent 6" w:uiPriority="51"/>
     <w:lsdException w:name="List Table 7 Colorful Accent 6" w:uiPriority="52"/>
-    <w:lsdException w:name="Mention" w:semiHidden="1" w:unhideWhenUsed="1"/>
-    <w:lsdException w:name="Smart Hyperlink" w:semiHidden="1" w:unhideWhenUsed="1"/>
-    <w:lsdException w:name="Hashtag" w:semiHidden="1" w:unhideWhenUsed="1"/>
-    <w:lsdException w:name="Unresolved Mention" w:semiHidden="1" w:unhideWhenUsed="1"/>
-    <w:lsdException w:name="Smart Link" w:semiHidden="1" w:unhideWhenUsed="1"/>
   </w:latentStyles>
   <w:style w:type="paragraph" w:default="1" w:styleId="Normal">
     <w:name w:val="Normal"/>
@@ -1845,6 +2541,7 @@
   <w:style w:type="character" w:default="1" w:styleId="DefaultParagraphFont">
     <w:name w:val="Default Paragraph Font"/>
     <w:uiPriority w:val="1"/>
+    <w:semiHidden/>
     <w:unhideWhenUsed/>
   </w:style>
   <w:style w:type="table" w:default="1" w:styleId="TableNormal">
@@ -2169,7 +2866,7 @@
       <w:u w:val="single"/>
     </w:rPr>
   </w:style>
-  <w:style w:type="character" w:styleId="UnresolvedMention">
+  <w:style w:type="character" w:customStyle="1" w:styleId="UnresolvedMention">
     <w:name w:val="Unresolved Mention"/>
     <w:basedOn w:val="DefaultParagraphFont"/>
     <w:uiPriority w:val="99"/>

</xml_diff>